<commit_message>
Added folder changes to the files as requested by Paul
git-svn-id: svn://127.0.0.1/mai@3754 521c773d-b55a-d943-8648-67ffa5d26747
</commit_message>
<xml_diff>
--- a/trunk/doc/readme_exmai04070001en_updt21.docx
+++ b/trunk/doc/readme_exmai04070001en_updt21.docx
@@ -73,21 +73,11 @@
       <w:pPr>
         <w:pStyle w:val="coverinfo"/>
       </w:pPr>
-      <w:r>
-        <w:fldChar w:fldCharType="begin"/>
-      </w:r>
-      <w:r>
-        <w:instrText xml:space="preserve"> DOCPROPERTY  $Product$  \* MERGEFORMAT </w:instrText>
-      </w:r>
-      <w:r>
-        <w:fldChar w:fldCharType="separate"/>
-      </w:r>
-      <w:r>
-        <w:t>Maintenance Manager</w:t>
-      </w:r>
-      <w:r>
-        <w:fldChar w:fldCharType="end"/>
-      </w:r>
+      <w:fldSimple w:instr=" DOCPROPERTY  $Product$  \* MERGEFORMAT ">
+        <w:r>
+          <w:t>Maintenance Manager</w:t>
+        </w:r>
+      </w:fldSimple>
     </w:p>
     <w:p>
       <w:pPr>
@@ -117,21 +107,11 @@
       <w:pPr>
         <w:pStyle w:val="CoverVersion"/>
       </w:pPr>
-      <w:r>
-        <w:fldChar w:fldCharType="begin"/>
-      </w:r>
-      <w:r>
-        <w:instrText xml:space="preserve"> DOCPROPERTY  "$Base Release$"  \* MERGEFORMAT </w:instrText>
-      </w:r>
-      <w:r>
-        <w:fldChar w:fldCharType="separate"/>
-      </w:r>
-      <w:r>
-        <w:t>4.7.0.x</w:t>
-      </w:r>
-      <w:r>
-        <w:fldChar w:fldCharType="end"/>
-      </w:r>
+      <w:fldSimple w:instr=" DOCPROPERTY  &quot;$Base Release$&quot;  \* MERGEFORMAT ">
+        <w:r>
+          <w:t>4.7.0.x</w:t>
+        </w:r>
+      </w:fldSimple>
       <w:r>
         <w:t xml:space="preserve"> Fix </w:t>
       </w:r>
@@ -623,51 +603,31 @@
       <w:r>
         <w:t xml:space="preserve">This document defines the changes made to the </w:t>
       </w:r>
+      <w:fldSimple w:instr=" DOCPROPERTY  $Product$  \* MERGEFORMAT ">
+        <w:r>
+          <w:t>Maintenance Manager</w:t>
+        </w:r>
+      </w:fldSimple>
       <w:r>
         <w:fldChar w:fldCharType="begin"/>
       </w:r>
       <w:r>
-        <w:instrText xml:space="preserve"> DOCPROPERTY  $Product$  \* MERGEFORMAT </w:instrText>
-      </w:r>
-      <w:r>
-        <w:fldChar w:fldCharType="separate"/>
-      </w:r>
-      <w:r>
-        <w:t>Maintenance Manager</w:t>
+        <w:instrText xml:space="preserve"> SUBJECT   \* MERGEFORMAT </w:instrText>
       </w:r>
       <w:r>
         <w:fldChar w:fldCharType="end"/>
       </w:r>
       <w:r>
-        <w:fldChar w:fldCharType="begin"/>
-      </w:r>
-      <w:r>
-        <w:instrText xml:space="preserve"> SUBJECT   \* MERGEFORMAT </w:instrText>
-      </w:r>
-      <w:r>
-        <w:fldChar w:fldCharType="end"/>
-      </w:r>
-      <w:r>
         <w:t xml:space="preserve"> </w:t>
       </w:r>
       <w:r>
         <w:t xml:space="preserve">product for </w:t>
       </w:r>
-      <w:r>
-        <w:fldChar w:fldCharType="begin"/>
-      </w:r>
-      <w:r>
-        <w:instrText xml:space="preserve"> DOCPROPERTY  "$Base Release$"  \* MERGEFORMAT </w:instrText>
-      </w:r>
-      <w:r>
-        <w:fldChar w:fldCharType="separate"/>
-      </w:r>
-      <w:r>
-        <w:t>4.7.0.x</w:t>
-      </w:r>
-      <w:r>
-        <w:fldChar w:fldCharType="end"/>
-      </w:r>
+      <w:fldSimple w:instr=" DOCPROPERTY  &quot;$Base Release$&quot;  \* MERGEFORMAT ">
+        <w:r>
+          <w:t>4.7.0.x</w:t>
+        </w:r>
+      </w:fldSimple>
       <w:r>
         <w:t xml:space="preserve"> Fix </w:t>
       </w:r>
@@ -755,21 +715,11 @@
             <w:pPr>
               <w:pStyle w:val="TableText"/>
             </w:pPr>
-            <w:r>
-              <w:fldChar w:fldCharType="begin"/>
-            </w:r>
-            <w:r>
-              <w:instrText xml:space="preserve"> DOCPROPERTY  "$Base Release$"  \* MERGEFORMAT </w:instrText>
-            </w:r>
-            <w:r>
-              <w:fldChar w:fldCharType="separate"/>
-            </w:r>
-            <w:r>
-              <w:t>4.7.0.x</w:t>
-            </w:r>
-            <w:r>
-              <w:fldChar w:fldCharType="end"/>
-            </w:r>
+            <w:fldSimple w:instr=" DOCPROPERTY  &quot;$Base Release$&quot;  \* MERGEFORMAT ">
+              <w:r>
+                <w:t>4.7.0.x</w:t>
+              </w:r>
+            </w:fldSimple>
           </w:p>
         </w:tc>
       </w:tr>
@@ -1504,7 +1454,7 @@
               <w:pStyle w:val="TableText"/>
             </w:pPr>
             <w:r>
-              <w:t>3.45</w:t>
+              <w:t>3.46</w:t>
             </w:r>
             <w:bookmarkStart w:id="3" w:name="_GoBack"/>
             <w:bookmarkEnd w:id="3"/>
@@ -2195,7 +2145,7 @@
             <w:fldChar w:fldCharType="separate"/>
           </w:r>
           <w:r>
-            <w:t>2-Feb-17</w:t>
+            <w:t>13-Feb-17</w:t>
           </w:r>
           <w:r>
             <w:fldChar w:fldCharType="end"/>
@@ -2355,21 +2305,11 @@
               <w:rStyle w:val="HighlightText"/>
             </w:rPr>
           </w:pPr>
-          <w:r>
-            <w:fldChar w:fldCharType="begin"/>
-          </w:r>
-          <w:r>
-            <w:instrText xml:space="preserve"> DOCPROPERTY  $Product$  \* MERGEFORMAT </w:instrText>
-          </w:r>
-          <w:r>
-            <w:fldChar w:fldCharType="separate"/>
-          </w:r>
-          <w:r>
-            <w:t>Maintenance Manager</w:t>
-          </w:r>
-          <w:r>
-            <w:fldChar w:fldCharType="end"/>
-          </w:r>
+          <w:fldSimple w:instr=" DOCPROPERTY  $Product$  \* MERGEFORMAT ">
+            <w:r>
+              <w:t>Maintenance Manager</w:t>
+            </w:r>
+          </w:fldSimple>
           <w:r>
             <w:t xml:space="preserve"> Fix Release Notes</w:t>
           </w:r>
@@ -2416,21 +2356,11 @@
           <w:vAlign w:val="center"/>
         </w:tcPr>
         <w:p>
-          <w:r>
-            <w:fldChar w:fldCharType="begin"/>
-          </w:r>
-          <w:r>
-            <w:instrText xml:space="preserve"> DOCPROPERTY  "$Base Release$"  \* MERGEFORMAT </w:instrText>
-          </w:r>
-          <w:r>
-            <w:fldChar w:fldCharType="separate"/>
-          </w:r>
-          <w:r>
-            <w:t>4.7.0.x</w:t>
-          </w:r>
-          <w:r>
-            <w:fldChar w:fldCharType="end"/>
-          </w:r>
+          <w:fldSimple w:instr=" DOCPROPERTY  &quot;$Base Release$&quot;  \* MERGEFORMAT ">
+            <w:r>
+              <w:t>4.7.0.x</w:t>
+            </w:r>
+          </w:fldSimple>
           <w:r>
             <w:t xml:space="preserve"> Fix </w:t>
           </w:r>
@@ -2502,7 +2432,7 @@
             <w:rPr>
               <w:noProof/>
             </w:rPr>
-            <w:t>3</w:t>
+            <w:t>2</w:t>
           </w:r>
           <w:r>
             <w:rPr>

</xml_diff>